<commit_message>
Added Vision Alignment to Controller and Auton
</commit_message>
<xml_diff>
--- a/Drivetrain Controller Mapping.docx
+++ b/Drivetrain Controller Mapping.docx
@@ -6,6 +6,318 @@
       <w:pPr>
         <w:jc w:val="center"/>
       </w:pPr>
+      <w:r>
+        <w:rPr>
+          <w:noProof/>
+        </w:rPr>
+        <mc:AlternateContent>
+          <mc:Choice Requires="wps">
+            <w:drawing>
+              <wp:anchor distT="0" distB="0" distL="114300" distR="114300" simplePos="0" relativeHeight="251673600" behindDoc="0" locked="0" layoutInCell="1" allowOverlap="1" wp14:anchorId="263A2E20" wp14:editId="42E9218E">
+                <wp:simplePos x="0" y="0"/>
+                <wp:positionH relativeFrom="page">
+                  <wp:align>right</wp:align>
+                </wp:positionH>
+                <wp:positionV relativeFrom="paragraph">
+                  <wp:posOffset>1337104</wp:posOffset>
+                </wp:positionV>
+                <wp:extent cx="1687195" cy="529590"/>
+                <wp:effectExtent l="819150" t="38100" r="84455" b="213360"/>
+                <wp:wrapNone/>
+                <wp:docPr id="10" name="Callout: Line 10"/>
+                <wp:cNvGraphicFramePr/>
+                <a:graphic xmlns:a="http://schemas.openxmlformats.org/drawingml/2006/main">
+                  <a:graphicData uri="http://schemas.microsoft.com/office/word/2010/wordprocessingShape">
+                    <wps:wsp>
+                      <wps:cNvSpPr/>
+                      <wps:spPr>
+                        <a:xfrm>
+                          <a:off x="5998485" y="2252431"/>
+                          <a:ext cx="1687195" cy="529590"/>
+                        </a:xfrm>
+                        <a:prstGeom prst="borderCallout1">
+                          <a:avLst>
+                            <a:gd name="adj1" fmla="val 97082"/>
+                            <a:gd name="adj2" fmla="val 2147"/>
+                            <a:gd name="adj3" fmla="val 120173"/>
+                            <a:gd name="adj4" fmla="val -45197"/>
+                          </a:avLst>
+                        </a:prstGeom>
+                        <a:ln>
+                          <a:solidFill>
+                            <a:schemeClr val="accent6"/>
+                          </a:solidFill>
+                        </a:ln>
+                      </wps:spPr>
+                      <wps:style>
+                        <a:lnRef idx="0">
+                          <a:schemeClr val="accent6"/>
+                        </a:lnRef>
+                        <a:fillRef idx="3">
+                          <a:schemeClr val="accent6"/>
+                        </a:fillRef>
+                        <a:effectRef idx="3">
+                          <a:schemeClr val="accent6"/>
+                        </a:effectRef>
+                        <a:fontRef idx="minor">
+                          <a:schemeClr val="lt1"/>
+                        </a:fontRef>
+                      </wps:style>
+                      <wps:txbx>
+                        <w:txbxContent>
+                          <w:p>
+                            <w:pPr>
+                              <w:jc w:val="center"/>
+                              <w:rPr>
+                                <w:b/>
+                                <w:color w:val="000000" w:themeColor="text1"/>
+                                <w:sz w:val="28"/>
+                              </w:rPr>
+                            </w:pPr>
+                            <w:r>
+                              <w:rPr>
+                                <w:b/>
+                                <w:color w:val="000000" w:themeColor="text1"/>
+                                <w:sz w:val="28"/>
+                              </w:rPr>
+                              <w:t xml:space="preserve">Align to </w:t>
+                            </w:r>
+                            <w:r>
+                              <w:rPr>
+                                <w:b/>
+                                <w:color w:val="000000" w:themeColor="text1"/>
+                                <w:sz w:val="28"/>
+                              </w:rPr>
+                              <w:t>Front</w:t>
+                            </w:r>
+                            <w:r>
+                              <w:rPr>
+                                <w:b/>
+                                <w:color w:val="000000" w:themeColor="text1"/>
+                                <w:sz w:val="28"/>
+                              </w:rPr>
+                              <w:t xml:space="preserve"> Target</w:t>
+                            </w:r>
+                          </w:p>
+                        </w:txbxContent>
+                      </wps:txbx>
+                      <wps:bodyPr rot="0" spcFirstLastPara="0" vertOverflow="overflow" horzOverflow="overflow" vert="horz" wrap="square" lIns="91440" tIns="45720" rIns="91440" bIns="45720" numCol="1" spcCol="0" rtlCol="0" fromWordArt="0" anchor="ctr" anchorCtr="0" forceAA="0" compatLnSpc="1">
+                        <a:prstTxWarp prst="textNoShape">
+                          <a:avLst/>
+                        </a:prstTxWarp>
+                        <a:noAutofit/>
+                      </wps:bodyPr>
+                    </wps:wsp>
+                  </a:graphicData>
+                </a:graphic>
+                <wp14:sizeRelH relativeFrom="margin">
+                  <wp14:pctWidth>0</wp14:pctWidth>
+                </wp14:sizeRelH>
+                <wp14:sizeRelV relativeFrom="margin">
+                  <wp14:pctHeight>0</wp14:pctHeight>
+                </wp14:sizeRelV>
+              </wp:anchor>
+            </w:drawing>
+          </mc:Choice>
+          <mc:Fallback>
+            <w:pict>
+              <v:shapetype w14:anchorId="263A2E20" id="_x0000_t47" coordsize="21600,21600" o:spt="47" adj="-8280,24300,-1800,4050" path="m@0@1l@2@3nfem,l21600,r,21600l,21600xe">
+                <v:stroke joinstyle="miter"/>
+                <v:formulas>
+                  <v:f eqn="val #0"/>
+                  <v:f eqn="val #1"/>
+                  <v:f eqn="val #2"/>
+                  <v:f eqn="val #3"/>
+                </v:formulas>
+                <v:path arrowok="t" o:extrusionok="f" gradientshapeok="t" o:connecttype="custom" o:connectlocs="@0,@1;10800,0;10800,21600;0,10800;21600,10800"/>
+                <v:handles>
+                  <v:h position="#0,#1"/>
+                  <v:h position="#2,#3"/>
+                </v:handles>
+                <o:callout v:ext="edit" type="oneSegment" on="t"/>
+              </v:shapetype>
+              <v:shape id="Callout: Line 10" o:spid="_x0000_s1026" type="#_x0000_t47" style="position:absolute;left:0;text-align:left;margin-left:81.65pt;margin-top:105.3pt;width:132.85pt;height:41.7pt;z-index:251673600;visibility:visible;mso-wrap-style:square;mso-width-percent:0;mso-height-percent:0;mso-wrap-distance-left:9pt;mso-wrap-distance-top:0;mso-wrap-distance-right:9pt;mso-wrap-distance-bottom:0;mso-position-horizontal:right;mso-position-horizontal-relative:page;mso-position-vertical:absolute;mso-position-vertical-relative:text;mso-width-percent:0;mso-height-percent:0;mso-width-relative:margin;mso-height-relative:margin;v-text-anchor:middle" o:gfxdata="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" adj="-9763,25957,464,20970" fillcolor="#77b64e [3033]" strokecolor="#70ad47 [3209]">
+                <v:fill color2="#6eaa46 [3177]" rotate="t" colors="0 #81b861;.5 #6fb242;1 #61a235" focus="100%" type="gradient">
+                  <o:fill v:ext="view" type="gradientUnscaled"/>
+                </v:fill>
+                <v:shadow on="t" color="black" opacity="41287f" offset="0,1.5pt"/>
+                <v:textbox>
+                  <w:txbxContent>
+                    <w:p>
+                      <w:pPr>
+                        <w:jc w:val="center"/>
+                        <w:rPr>
+                          <w:b/>
+                          <w:color w:val="000000" w:themeColor="text1"/>
+                          <w:sz w:val="28"/>
+                        </w:rPr>
+                      </w:pPr>
+                      <w:r>
+                        <w:rPr>
+                          <w:b/>
+                          <w:color w:val="000000" w:themeColor="text1"/>
+                          <w:sz w:val="28"/>
+                        </w:rPr>
+                        <w:t xml:space="preserve">Align to </w:t>
+                      </w:r>
+                      <w:r>
+                        <w:rPr>
+                          <w:b/>
+                          <w:color w:val="000000" w:themeColor="text1"/>
+                          <w:sz w:val="28"/>
+                        </w:rPr>
+                        <w:t>Front</w:t>
+                      </w:r>
+                      <w:r>
+                        <w:rPr>
+                          <w:b/>
+                          <w:color w:val="000000" w:themeColor="text1"/>
+                          <w:sz w:val="28"/>
+                        </w:rPr>
+                        <w:t xml:space="preserve"> Target</w:t>
+                      </w:r>
+                    </w:p>
+                  </w:txbxContent>
+                </v:textbox>
+                <o:callout v:ext="edit" minusy="t"/>
+                <w10:wrap anchorx="page"/>
+              </v:shape>
+            </w:pict>
+          </mc:Fallback>
+        </mc:AlternateContent>
+      </w:r>
+      <w:r>
+        <w:rPr>
+          <w:noProof/>
+        </w:rPr>
+        <mc:AlternateContent>
+          <mc:Choice Requires="wps">
+            <w:drawing>
+              <wp:anchor distT="0" distB="0" distL="114300" distR="114300" simplePos="0" relativeHeight="251671552" behindDoc="0" locked="0" layoutInCell="1" allowOverlap="1" wp14:anchorId="7D6F9B9F" wp14:editId="06A4490B">
+                <wp:simplePos x="0" y="0"/>
+                <wp:positionH relativeFrom="column">
+                  <wp:posOffset>4837258</wp:posOffset>
+                </wp:positionH>
+                <wp:positionV relativeFrom="paragraph">
+                  <wp:posOffset>275350</wp:posOffset>
+                </wp:positionV>
+                <wp:extent cx="1687195" cy="529590"/>
+                <wp:effectExtent l="266700" t="38100" r="84455" b="842010"/>
+                <wp:wrapNone/>
+                <wp:docPr id="1" name="Callout: Line 1"/>
+                <wp:cNvGraphicFramePr/>
+                <a:graphic xmlns:a="http://schemas.openxmlformats.org/drawingml/2006/main">
+                  <a:graphicData uri="http://schemas.microsoft.com/office/word/2010/wordprocessingShape">
+                    <wps:wsp>
+                      <wps:cNvSpPr/>
+                      <wps:spPr>
+                        <a:xfrm>
+                          <a:off x="0" y="0"/>
+                          <a:ext cx="1687195" cy="529590"/>
+                        </a:xfrm>
+                        <a:prstGeom prst="borderCallout1">
+                          <a:avLst>
+                            <a:gd name="adj1" fmla="val 97082"/>
+                            <a:gd name="adj2" fmla="val 2147"/>
+                            <a:gd name="adj3" fmla="val 237770"/>
+                            <a:gd name="adj4" fmla="val -12093"/>
+                          </a:avLst>
+                        </a:prstGeom>
+                        <a:ln>
+                          <a:solidFill>
+                            <a:schemeClr val="accent6"/>
+                          </a:solidFill>
+                        </a:ln>
+                      </wps:spPr>
+                      <wps:style>
+                        <a:lnRef idx="0">
+                          <a:schemeClr val="accent6"/>
+                        </a:lnRef>
+                        <a:fillRef idx="3">
+                          <a:schemeClr val="accent6"/>
+                        </a:fillRef>
+                        <a:effectRef idx="3">
+                          <a:schemeClr val="accent6"/>
+                        </a:effectRef>
+                        <a:fontRef idx="minor">
+                          <a:schemeClr val="lt1"/>
+                        </a:fontRef>
+                      </wps:style>
+                      <wps:txbx>
+                        <w:txbxContent>
+                          <w:p>
+                            <w:pPr>
+                              <w:jc w:val="center"/>
+                              <w:rPr>
+                                <w:b/>
+                                <w:color w:val="000000" w:themeColor="text1"/>
+                                <w:sz w:val="28"/>
+                              </w:rPr>
+                            </w:pPr>
+                            <w:r>
+                              <w:rPr>
+                                <w:b/>
+                                <w:color w:val="000000" w:themeColor="text1"/>
+                                <w:sz w:val="28"/>
+                              </w:rPr>
+                              <w:t>Align to Rear Target</w:t>
+                            </w:r>
+                          </w:p>
+                        </w:txbxContent>
+                      </wps:txbx>
+                      <wps:bodyPr rot="0" spcFirstLastPara="0" vertOverflow="overflow" horzOverflow="overflow" vert="horz" wrap="square" lIns="91440" tIns="45720" rIns="91440" bIns="45720" numCol="1" spcCol="0" rtlCol="0" fromWordArt="0" anchor="ctr" anchorCtr="0" forceAA="0" compatLnSpc="1">
+                        <a:prstTxWarp prst="textNoShape">
+                          <a:avLst/>
+                        </a:prstTxWarp>
+                        <a:noAutofit/>
+                      </wps:bodyPr>
+                    </wps:wsp>
+                  </a:graphicData>
+                </a:graphic>
+                <wp14:sizeRelH relativeFrom="margin">
+                  <wp14:pctWidth>0</wp14:pctWidth>
+                </wp14:sizeRelH>
+                <wp14:sizeRelV relativeFrom="margin">
+                  <wp14:pctHeight>0</wp14:pctHeight>
+                </wp14:sizeRelV>
+              </wp:anchor>
+            </w:drawing>
+          </mc:Choice>
+          <mc:Fallback>
+            <w:pict>
+              <v:shape w14:anchorId="7D6F9B9F" id="Callout: Line 1" o:spid="_x0000_s1027" type="#_x0000_t47" style="position:absolute;left:0;text-align:left;margin-left:380.9pt;margin-top:21.7pt;width:132.85pt;height:41.7pt;z-index:251671552;visibility:visible;mso-wrap-style:square;mso-width-percent:0;mso-height-percent:0;mso-wrap-distance-left:9pt;mso-wrap-distance-top:0;mso-wrap-distance-right:9pt;mso-wrap-distance-bottom:0;mso-position-horizontal:absolute;mso-position-horizontal-relative:text;mso-position-vertical:absolute;mso-position-vertical-relative:text;mso-width-percent:0;mso-height-percent:0;mso-width-relative:margin;mso-height-relative:margin;v-text-anchor:middle" o:gfxdata="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" adj="-2612,51358,464,20970" fillcolor="#77b64e [3033]" strokecolor="#70ad47 [3209]">
+                <v:fill color2="#6eaa46 [3177]" rotate="t" colors="0 #81b861;.5 #6fb242;1 #61a235" focus="100%" type="gradient">
+                  <o:fill v:ext="view" type="gradientUnscaled"/>
+                </v:fill>
+                <v:shadow on="t" color="black" opacity="41287f" offset="0,1.5pt"/>
+                <v:textbox>
+                  <w:txbxContent>
+                    <w:p>
+                      <w:pPr>
+                        <w:jc w:val="center"/>
+                        <w:rPr>
+                          <w:b/>
+                          <w:color w:val="000000" w:themeColor="text1"/>
+                          <w:sz w:val="28"/>
+                        </w:rPr>
+                      </w:pPr>
+                      <w:r>
+                        <w:rPr>
+                          <w:b/>
+                          <w:color w:val="000000" w:themeColor="text1"/>
+                          <w:sz w:val="28"/>
+                        </w:rPr>
+                        <w:t>Align to Rear Target</w:t>
+                      </w:r>
+                    </w:p>
+                  </w:txbxContent>
+                </v:textbox>
+                <o:callout v:ext="edit" minusy="t"/>
+              </v:shape>
+            </w:pict>
+          </mc:Fallback>
+        </mc:AlternateContent>
+      </w:r>
       <w:r>
         <w:rPr>
           <w:noProof/>
@@ -105,22 +417,7 @@
           </mc:Choice>
           <mc:Fallback>
             <w:pict>
-              <v:shapetype w14:anchorId="460133D5" id="_x0000_t47" coordsize="21600,21600" o:spt="47" adj="-8280,24300,-1800,4050" path="m@0@1l@2@3nfem,l21600,r,21600l,21600xe">
-                <v:stroke joinstyle="miter"/>
-                <v:formulas>
-                  <v:f eqn="val #0"/>
-                  <v:f eqn="val #1"/>
-                  <v:f eqn="val #2"/>
-                  <v:f eqn="val #3"/>
-                </v:formulas>
-                <v:path arrowok="t" o:extrusionok="f" gradientshapeok="t" o:connecttype="custom" o:connectlocs="@0,@1;10800,0;10800,21600;0,10800;21600,10800"/>
-                <v:handles>
-                  <v:h position="#0,#1"/>
-                  <v:h position="#2,#3"/>
-                </v:handles>
-                <o:callout v:ext="edit" type="oneSegment" on="t"/>
-              </v:shapetype>
-              <v:shape id="Callout: Line 9" o:spid="_x0000_s1026" type="#_x0000_t47" style="position:absolute;left:0;text-align:left;margin-left:345.35pt;margin-top:327.75pt;width:132.85pt;height:41.7pt;z-index:251669504;visibility:visible;mso-wrap-style:square;mso-width-percent:0;mso-height-percent:0;mso-wrap-distance-left:9pt;mso-wrap-distance-top:0;mso-wrap-distance-right:9pt;mso-wrap-distance-bottom:0;mso-position-horizontal:absolute;mso-position-horizontal-relative:text;mso-position-vertical:absolute;mso-position-vertical-relative:text;mso-width-percent:0;mso-height-percent:0;mso-width-relative:margin;mso-height-relative:margin;v-text-anchor:middle" o:gfxdata="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" adj="-7358,37650,464,20970" fillcolor="#77b64e [3033]" strokecolor="#70ad47 [3209]">
+              <v:shape w14:anchorId="460133D5" id="Callout: Line 9" o:spid="_x0000_s1028" type="#_x0000_t47" style="position:absolute;left:0;text-align:left;margin-left:345.35pt;margin-top:327.75pt;width:132.85pt;height:41.7pt;z-index:251669504;visibility:visible;mso-wrap-style:square;mso-width-percent:0;mso-height-percent:0;mso-wrap-distance-left:9pt;mso-wrap-distance-top:0;mso-wrap-distance-right:9pt;mso-wrap-distance-bottom:0;mso-position-horizontal:absolute;mso-position-horizontal-relative:text;mso-position-vertical:absolute;mso-position-vertical-relative:text;mso-width-percent:0;mso-height-percent:0;mso-width-relative:margin;mso-height-relative:margin;v-text-anchor:middle" o:gfxdata="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" adj="-7358,37650,464,20970" fillcolor="#77b64e [3033]" strokecolor="#70ad47 [3209]">
                 <v:fill color2="#6eaa46 [3177]" rotate="t" colors="0 #81b861;.5 #6fb242;1 #61a235" focus="100%" type="gradient">
                   <o:fill v:ext="view" type="gradientUnscaled"/>
                 </v:fill>
@@ -252,7 +549,7 @@
           </mc:Choice>
           <mc:Fallback>
             <w:pict>
-              <v:shape w14:anchorId="23360952" id="Callout: Line 8" o:spid="_x0000_s1027" type="#_x0000_t47" style="position:absolute;left:0;text-align:left;margin-left:-24.2pt;margin-top:326.75pt;width:132.85pt;height:41.7pt;z-index:251667456;visibility:visible;mso-wrap-style:square;mso-width-percent:0;mso-height-percent:0;mso-wrap-distance-left:9pt;mso-wrap-distance-top:0;mso-wrap-distance-right:9pt;mso-wrap-distance-bottom:0;mso-position-horizontal:absolute;mso-position-horizontal-relative:text;mso-position-vertical:absolute;mso-position-vertical-relative:text;mso-width-percent:0;mso-height-percent:0;mso-width-relative:margin;mso-height-relative:margin;v-text-anchor:middle" o:gfxdata="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" adj="29644,39736,464,20970" fillcolor="#77b64e [3033]" strokecolor="#70ad47 [3209]">
+              <v:shape w14:anchorId="23360952" id="Callout: Line 8" o:spid="_x0000_s1029" type="#_x0000_t47" style="position:absolute;left:0;text-align:left;margin-left:-24.2pt;margin-top:326.75pt;width:132.85pt;height:41.7pt;z-index:251667456;visibility:visible;mso-wrap-style:square;mso-width-percent:0;mso-height-percent:0;mso-wrap-distance-left:9pt;mso-wrap-distance-top:0;mso-wrap-distance-right:9pt;mso-wrap-distance-bottom:0;mso-position-horizontal:absolute;mso-position-horizontal-relative:text;mso-position-vertical:absolute;mso-position-vertical-relative:text;mso-width-percent:0;mso-height-percent:0;mso-width-relative:margin;mso-height-relative:margin;v-text-anchor:middle" o:gfxdata="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" adj="29644,39736,464,20970" fillcolor="#77b64e [3033]" strokecolor="#70ad47 [3209]">
                 <v:fill color2="#6eaa46 [3177]" rotate="t" colors="0 #81b861;.5 #6fb242;1 #61a235" focus="100%" type="gradient">
                   <o:fill v:ext="view" type="gradientUnscaled"/>
                 </v:fill>
@@ -384,7 +681,7 @@
           </mc:Choice>
           <mc:Fallback>
             <w:pict>
-              <v:shape w14:anchorId="3A1F05B5" id="Callout: Line 5" o:spid="_x0000_s1028" type="#_x0000_t47" style="position:absolute;left:0;text-align:left;margin-left:0;margin-top:-26.3pt;width:132.85pt;height:41.7pt;z-index:251661312;visibility:visible;mso-wrap-style:square;mso-width-percent:0;mso-height-percent:0;mso-wrap-distance-left:9pt;mso-wrap-distance-top:0;mso-wrap-distance-right:9pt;mso-wrap-distance-bottom:0;mso-position-horizontal:center;mso-position-horizontal-relative:margin;mso-position-vertical:absolute;mso-position-vertical-relative:text;mso-width-percent:0;mso-height-percent:0;mso-width-relative:margin;mso-height-relative:margin;v-text-anchor:middle" o:gfxdata="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" adj="6313,78857,464,20970" fillcolor="#77b64e [3033]" strokecolor="#70ad47 [3209]">
+              <v:shape w14:anchorId="3A1F05B5" id="Callout: Line 5" o:spid="_x0000_s1030" type="#_x0000_t47" style="position:absolute;left:0;text-align:left;margin-left:0;margin-top:-26.3pt;width:132.85pt;height:41.7pt;z-index:251661312;visibility:visible;mso-wrap-style:square;mso-width-percent:0;mso-height-percent:0;mso-wrap-distance-left:9pt;mso-wrap-distance-top:0;mso-wrap-distance-right:9pt;mso-wrap-distance-bottom:0;mso-position-horizontal:center;mso-position-horizontal-relative:margin;mso-position-vertical:absolute;mso-position-vertical-relative:text;mso-width-percent:0;mso-height-percent:0;mso-width-relative:margin;mso-height-relative:margin;v-text-anchor:middle" o:gfxdata="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" adj="6313,78857,464,20970" fillcolor="#77b64e [3033]" strokecolor="#70ad47 [3209]">
                 <v:fill color2="#6eaa46 [3177]" rotate="t" colors="0 #81b861;.5 #6fb242;1 #61a235" focus="100%" type="gradient">
                   <o:fill v:ext="view" type="gradientUnscaled"/>
                 </v:fill>
@@ -525,7 +822,7 @@
           </mc:Choice>
           <mc:Fallback>
             <w:pict>
-              <v:shape w14:anchorId="53C5CA11" id="Callout: Line 4" o:spid="_x0000_s1029" type="#_x0000_t47" style="position:absolute;left:0;text-align:left;margin-left:-12.6pt;margin-top:-12.1pt;width:132.85pt;height:41.7pt;z-index:251659264;visibility:visible;mso-wrap-style:square;mso-width-percent:0;mso-height-percent:0;mso-wrap-distance-left:9pt;mso-wrap-distance-top:0;mso-wrap-distance-right:9pt;mso-wrap-distance-bottom:0;mso-position-horizontal:absolute;mso-position-horizontal-relative:text;mso-position-vertical:absolute;mso-position-vertical-relative:text;mso-width-percent:0;mso-height-percent:0;mso-width-relative:margin;mso-height-relative:margin;v-text-anchor:middle" o:gfxdata="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" adj="23668,72076,464,20970" fillcolor="#77b64e [3033]" strokecolor="#70ad47 [3209]">
+              <v:shape w14:anchorId="53C5CA11" id="Callout: Line 4" o:spid="_x0000_s1031" type="#_x0000_t47" style="position:absolute;left:0;text-align:left;margin-left:-12.6pt;margin-top:-12.1pt;width:132.85pt;height:41.7pt;z-index:251659264;visibility:visible;mso-wrap-style:square;mso-width-percent:0;mso-height-percent:0;mso-wrap-distance-left:9pt;mso-wrap-distance-top:0;mso-wrap-distance-right:9pt;mso-wrap-distance-bottom:0;mso-position-horizontal:absolute;mso-position-horizontal-relative:text;mso-position-vertical:absolute;mso-position-vertical-relative:text;mso-width-percent:0;mso-height-percent:0;mso-width-relative:margin;mso-height-relative:margin;v-text-anchor:middle" o:gfxdata="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" adj="23668,72076,464,20970" fillcolor="#77b64e [3033]" strokecolor="#70ad47 [3209]">
                 <v:fill color2="#6eaa46 [3177]" rotate="t" colors="0 #81b861;.5 #6fb242;1 #61a235" focus="100%" type="gradient">
                   <o:fill v:ext="view" type="gradientUnscaled"/>
                 </v:fill>
@@ -622,6 +919,8 @@
           </wp:inline>
         </w:drawing>
       </w:r>
+      <w:bookmarkStart w:id="0" w:name="_GoBack"/>
+      <w:bookmarkEnd w:id="0"/>
     </w:p>
     <w:p>
       <w:pPr>
@@ -726,7 +1025,7 @@
           </mc:Choice>
           <mc:Fallback>
             <w:pict>
-              <v:shape w14:anchorId="7E182E8B" id="Callout: Line 6" o:spid="_x0000_s1030" type="#_x0000_t47" style="position:absolute;left:0;text-align:left;margin-left:-50.9pt;margin-top:67.45pt;width:132.85pt;height:41.7pt;z-index:251663360;visibility:visible;mso-wrap-style:square;mso-width-percent:0;mso-height-percent:0;mso-wrap-distance-left:9pt;mso-wrap-distance-top:0;mso-wrap-distance-right:9pt;mso-wrap-distance-bottom:0;mso-position-horizontal:absolute;mso-position-horizontal-relative:text;mso-position-vertical:absolute;mso-position-vertical-relative:text;mso-width-percent:0;mso-height-percent:0;mso-width-relative:margin;mso-height-relative:margin;v-text-anchor:middle" o:gfxdata="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" adj="28989,-10599,21421,627" fillcolor="#77b64e [3033]" strokecolor="#70ad47 [3209]">
+              <v:shape w14:anchorId="7E182E8B" id="Callout: Line 6" o:spid="_x0000_s1032" type="#_x0000_t47" style="position:absolute;left:0;text-align:left;margin-left:-50.9pt;margin-top:67.45pt;width:132.85pt;height:41.7pt;z-index:251663360;visibility:visible;mso-wrap-style:square;mso-width-percent:0;mso-height-percent:0;mso-wrap-distance-left:9pt;mso-wrap-distance-top:0;mso-wrap-distance-right:9pt;mso-wrap-distance-bottom:0;mso-position-horizontal:absolute;mso-position-horizontal-relative:text;mso-position-vertical:absolute;mso-position-vertical-relative:text;mso-width-percent:0;mso-height-percent:0;mso-width-relative:margin;mso-height-relative:margin;v-text-anchor:middle" o:gfxdata="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" adj="28989,-10599,21421,627" fillcolor="#77b64e [3033]" strokecolor="#70ad47 [3209]">
                 <v:fill color2="#6eaa46 [3177]" rotate="t" colors="0 #81b861;.5 #6fb242;1 #61a235" focus="100%" type="gradient">
                   <o:fill v:ext="view" type="gradientUnscaled"/>
                 </v:fill>
@@ -858,7 +1157,7 @@
           </mc:Choice>
           <mc:Fallback>
             <w:pict>
-              <v:shape w14:anchorId="7BB3ED85" id="Callout: Line 7" o:spid="_x0000_s1031" type="#_x0000_t47" style="position:absolute;left:0;text-align:left;margin-left:379.45pt;margin-top:53.5pt;width:132.85pt;height:41.7pt;z-index:251665408;visibility:visible;mso-wrap-style:square;mso-width-percent:0;mso-height-percent:0;mso-wrap-distance-left:9pt;mso-wrap-distance-top:0;mso-wrap-distance-right:9pt;mso-wrap-distance-bottom:0;mso-position-horizontal:absolute;mso-position-horizontal-relative:text;mso-position-vertical:absolute;mso-position-vertical-relative:text;mso-width-percent:0;mso-height-percent:0;mso-width-relative:margin;mso-height-relative:margin;v-text-anchor:middle" o:gfxdata="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" adj="-7849,-4339,464,20970" fillcolor="#77b64e [3033]" strokecolor="#70ad47 [3209]">
+              <v:shape w14:anchorId="7BB3ED85" id="Callout: Line 7" o:spid="_x0000_s1033" type="#_x0000_t47" style="position:absolute;left:0;text-align:left;margin-left:379.45pt;margin-top:53.5pt;width:132.85pt;height:41.7pt;z-index:251665408;visibility:visible;mso-wrap-style:square;mso-width-percent:0;mso-height-percent:0;mso-wrap-distance-left:9pt;mso-wrap-distance-top:0;mso-wrap-distance-right:9pt;mso-wrap-distance-bottom:0;mso-position-horizontal:absolute;mso-position-horizontal-relative:text;mso-position-vertical:absolute;mso-position-vertical-relative:text;mso-width-percent:0;mso-height-percent:0;mso-width-relative:margin;mso-height-relative:margin;v-text-anchor:middle" o:gfxdata="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" adj="-7849,-4339,464,20970" fillcolor="#77b64e [3033]" strokecolor="#70ad47 [3209]">
                 <v:fill color2="#6eaa46 [3177]" rotate="t" colors="0 #81b861;.5 #6fb242;1 #61a235" focus="100%" type="gradient">
                   <o:fill v:ext="view" type="gradientUnscaled"/>
                 </v:fill>
@@ -946,8 +1245,6 @@
           </wp:inline>
         </w:drawing>
       </w:r>
-      <w:bookmarkStart w:id="0" w:name="_GoBack"/>
-      <w:bookmarkEnd w:id="0"/>
     </w:p>
     <w:sectPr>
       <w:pgSz w:w="12240" w:h="15840"/>

</xml_diff>

<commit_message>
Added controller invert mode and controller vibrations
</commit_message>
<xml_diff>
--- a/Drivetrain Controller Mapping.docx
+++ b/Drivetrain Controller Mapping.docx
@@ -6,6 +6,301 @@
       <w:pPr>
         <w:jc w:val="center"/>
       </w:pPr>
+      <w:r>
+        <w:rPr>
+          <w:noProof/>
+        </w:rPr>
+        <mc:AlternateContent>
+          <mc:Choice Requires="wps">
+            <w:drawing>
+              <wp:anchor distT="0" distB="0" distL="114300" distR="114300" simplePos="0" relativeHeight="251677696" behindDoc="0" locked="0" layoutInCell="1" allowOverlap="1" wp14:anchorId="0F781B20" wp14:editId="2A030C35">
+                <wp:simplePos x="0" y="0"/>
+                <wp:positionH relativeFrom="column">
+                  <wp:posOffset>-792841</wp:posOffset>
+                </wp:positionH>
+                <wp:positionV relativeFrom="paragraph">
+                  <wp:posOffset>2044391</wp:posOffset>
+                </wp:positionV>
+                <wp:extent cx="1450340" cy="344805"/>
+                <wp:effectExtent l="57150" t="38100" r="1750060" b="436245"/>
+                <wp:wrapNone/>
+                <wp:docPr id="12" name="Callout: Line 12"/>
+                <wp:cNvGraphicFramePr/>
+                <a:graphic xmlns:a="http://schemas.openxmlformats.org/drawingml/2006/main">
+                  <a:graphicData uri="http://schemas.microsoft.com/office/word/2010/wordprocessingShape">
+                    <wps:wsp>
+                      <wps:cNvSpPr/>
+                      <wps:spPr>
+                        <a:xfrm>
+                          <a:off x="0" y="0"/>
+                          <a:ext cx="1450340" cy="344805"/>
+                        </a:xfrm>
+                        <a:prstGeom prst="borderCallout1">
+                          <a:avLst>
+                            <a:gd name="adj1" fmla="val 97082"/>
+                            <a:gd name="adj2" fmla="val 2147"/>
+                            <a:gd name="adj3" fmla="val 194638"/>
+                            <a:gd name="adj4" fmla="val 214880"/>
+                          </a:avLst>
+                        </a:prstGeom>
+                        <a:ln>
+                          <a:solidFill>
+                            <a:schemeClr val="accent6"/>
+                          </a:solidFill>
+                        </a:ln>
+                      </wps:spPr>
+                      <wps:style>
+                        <a:lnRef idx="0">
+                          <a:schemeClr val="accent6"/>
+                        </a:lnRef>
+                        <a:fillRef idx="3">
+                          <a:schemeClr val="accent6"/>
+                        </a:fillRef>
+                        <a:effectRef idx="3">
+                          <a:schemeClr val="accent6"/>
+                        </a:effectRef>
+                        <a:fontRef idx="minor">
+                          <a:schemeClr val="lt1"/>
+                        </a:fontRef>
+                      </wps:style>
+                      <wps:txbx>
+                        <w:txbxContent>
+                          <w:p>
+                            <w:pPr>
+                              <w:jc w:val="center"/>
+                              <w:rPr>
+                                <w:b/>
+                                <w:color w:val="000000" w:themeColor="text1"/>
+                                <w:sz w:val="32"/>
+                              </w:rPr>
+                            </w:pPr>
+                            <w:r>
+                              <w:rPr>
+                                <w:b/>
+                                <w:color w:val="000000" w:themeColor="text1"/>
+                                <w:sz w:val="32"/>
+                              </w:rPr>
+                              <w:t>Cargo</w:t>
+                            </w:r>
+                            <w:r>
+                              <w:rPr>
+                                <w:b/>
+                                <w:color w:val="000000" w:themeColor="text1"/>
+                                <w:sz w:val="32"/>
+                              </w:rPr>
+                              <w:t xml:space="preserve"> Mode</w:t>
+                            </w:r>
+                          </w:p>
+                        </w:txbxContent>
+                      </wps:txbx>
+                      <wps:bodyPr rot="0" spcFirstLastPara="0" vertOverflow="overflow" horzOverflow="overflow" vert="horz" wrap="square" lIns="91440" tIns="45720" rIns="91440" bIns="45720" numCol="1" spcCol="0" rtlCol="0" fromWordArt="0" anchor="ctr" anchorCtr="0" forceAA="0" compatLnSpc="1">
+                        <a:prstTxWarp prst="textNoShape">
+                          <a:avLst/>
+                        </a:prstTxWarp>
+                        <a:noAutofit/>
+                      </wps:bodyPr>
+                    </wps:wsp>
+                  </a:graphicData>
+                </a:graphic>
+                <wp14:sizeRelH relativeFrom="margin">
+                  <wp14:pctWidth>0</wp14:pctWidth>
+                </wp14:sizeRelH>
+                <wp14:sizeRelV relativeFrom="margin">
+                  <wp14:pctHeight>0</wp14:pctHeight>
+                </wp14:sizeRelV>
+              </wp:anchor>
+            </w:drawing>
+          </mc:Choice>
+          <mc:Fallback>
+            <w:pict>
+              <v:shapetype w14:anchorId="0F781B20" id="_x0000_t47" coordsize="21600,21600" o:spt="47" adj="-8280,24300,-1800,4050" path="m@0@1l@2@3nfem,l21600,r,21600l,21600xe">
+                <v:stroke joinstyle="miter"/>
+                <v:formulas>
+                  <v:f eqn="val #0"/>
+                  <v:f eqn="val #1"/>
+                  <v:f eqn="val #2"/>
+                  <v:f eqn="val #3"/>
+                </v:formulas>
+                <v:path arrowok="t" o:extrusionok="f" gradientshapeok="t" o:connecttype="custom" o:connectlocs="@0,@1;10800,0;10800,21600;0,10800;21600,10800"/>
+                <v:handles>
+                  <v:h position="#0,#1"/>
+                  <v:h position="#2,#3"/>
+                </v:handles>
+                <o:callout v:ext="edit" type="oneSegment" on="t"/>
+              </v:shapetype>
+              <v:shape id="Callout: Line 12" o:spid="_x0000_s1026" type="#_x0000_t47" style="position:absolute;left:0;text-align:left;margin-left:-62.45pt;margin-top:161pt;width:114.2pt;height:27.15pt;z-index:251677696;visibility:visible;mso-wrap-style:square;mso-width-percent:0;mso-height-percent:0;mso-wrap-distance-left:9pt;mso-wrap-distance-top:0;mso-wrap-distance-right:9pt;mso-wrap-distance-bottom:0;mso-position-horizontal:absolute;mso-position-horizontal-relative:text;mso-position-vertical:absolute;mso-position-vertical-relative:text;mso-width-percent:0;mso-height-percent:0;mso-width-relative:margin;mso-height-relative:margin;v-text-anchor:middle" o:gfxdata="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" adj="46414,42042,464,20970" fillcolor="#77b64e [3033]" strokecolor="#70ad47 [3209]">
+                <v:fill color2="#6eaa46 [3177]" rotate="t" colors="0 #81b861;.5 #6fb242;1 #61a235" focus="100%" type="gradient">
+                  <o:fill v:ext="view" type="gradientUnscaled"/>
+                </v:fill>
+                <v:shadow on="t" color="black" opacity="41287f" offset="0,1.5pt"/>
+                <v:textbox>
+                  <w:txbxContent>
+                    <w:p>
+                      <w:pPr>
+                        <w:jc w:val="center"/>
+                        <w:rPr>
+                          <w:b/>
+                          <w:color w:val="000000" w:themeColor="text1"/>
+                          <w:sz w:val="32"/>
+                        </w:rPr>
+                      </w:pPr>
+                      <w:r>
+                        <w:rPr>
+                          <w:b/>
+                          <w:color w:val="000000" w:themeColor="text1"/>
+                          <w:sz w:val="32"/>
+                        </w:rPr>
+                        <w:t>Cargo</w:t>
+                      </w:r>
+                      <w:r>
+                        <w:rPr>
+                          <w:b/>
+                          <w:color w:val="000000" w:themeColor="text1"/>
+                          <w:sz w:val="32"/>
+                        </w:rPr>
+                        <w:t xml:space="preserve"> Mode</w:t>
+                      </w:r>
+                    </w:p>
+                  </w:txbxContent>
+                </v:textbox>
+                <o:callout v:ext="edit" minusx="t" minusy="t"/>
+              </v:shape>
+            </w:pict>
+          </mc:Fallback>
+        </mc:AlternateContent>
+      </w:r>
+      <w:r>
+        <w:rPr>
+          <w:noProof/>
+        </w:rPr>
+        <mc:AlternateContent>
+          <mc:Choice Requires="wps">
+            <w:drawing>
+              <wp:anchor distT="0" distB="0" distL="114300" distR="114300" simplePos="0" relativeHeight="251675648" behindDoc="0" locked="0" layoutInCell="1" allowOverlap="1" wp14:anchorId="48E01CF7" wp14:editId="1E7D1670">
+                <wp:simplePos x="0" y="0"/>
+                <wp:positionH relativeFrom="column">
+                  <wp:posOffset>-719455</wp:posOffset>
+                </wp:positionH>
+                <wp:positionV relativeFrom="paragraph">
+                  <wp:posOffset>1407160</wp:posOffset>
+                </wp:positionV>
+                <wp:extent cx="1450340" cy="344805"/>
+                <wp:effectExtent l="57150" t="38100" r="1654810" b="493395"/>
+                <wp:wrapNone/>
+                <wp:docPr id="11" name="Callout: Line 11"/>
+                <wp:cNvGraphicFramePr/>
+                <a:graphic xmlns:a="http://schemas.openxmlformats.org/drawingml/2006/main">
+                  <a:graphicData uri="http://schemas.microsoft.com/office/word/2010/wordprocessingShape">
+                    <wps:wsp>
+                      <wps:cNvSpPr/>
+                      <wps:spPr>
+                        <a:xfrm>
+                          <a:off x="0" y="0"/>
+                          <a:ext cx="1450340" cy="344805"/>
+                        </a:xfrm>
+                        <a:prstGeom prst="borderCallout1">
+                          <a:avLst>
+                            <a:gd name="adj1" fmla="val 97082"/>
+                            <a:gd name="adj2" fmla="val 2147"/>
+                            <a:gd name="adj3" fmla="val 213273"/>
+                            <a:gd name="adj4" fmla="val 208746"/>
+                          </a:avLst>
+                        </a:prstGeom>
+                        <a:ln>
+                          <a:solidFill>
+                            <a:schemeClr val="accent6"/>
+                          </a:solidFill>
+                        </a:ln>
+                      </wps:spPr>
+                      <wps:style>
+                        <a:lnRef idx="0">
+                          <a:schemeClr val="accent6"/>
+                        </a:lnRef>
+                        <a:fillRef idx="3">
+                          <a:schemeClr val="accent6"/>
+                        </a:fillRef>
+                        <a:effectRef idx="3">
+                          <a:schemeClr val="accent6"/>
+                        </a:effectRef>
+                        <a:fontRef idx="minor">
+                          <a:schemeClr val="lt1"/>
+                        </a:fontRef>
+                      </wps:style>
+                      <wps:txbx>
+                        <w:txbxContent>
+                          <w:p>
+                            <w:pPr>
+                              <w:jc w:val="center"/>
+                              <w:rPr>
+                                <w:b/>
+                                <w:color w:val="000000" w:themeColor="text1"/>
+                                <w:sz w:val="32"/>
+                              </w:rPr>
+                            </w:pPr>
+                            <w:r>
+                              <w:rPr>
+                                <w:b/>
+                                <w:color w:val="000000" w:themeColor="text1"/>
+                                <w:sz w:val="32"/>
+                              </w:rPr>
+                              <w:t>Hatch Mode</w:t>
+                            </w:r>
+                          </w:p>
+                        </w:txbxContent>
+                      </wps:txbx>
+                      <wps:bodyPr rot="0" spcFirstLastPara="0" vertOverflow="overflow" horzOverflow="overflow" vert="horz" wrap="square" lIns="91440" tIns="45720" rIns="91440" bIns="45720" numCol="1" spcCol="0" rtlCol="0" fromWordArt="0" anchor="ctr" anchorCtr="0" forceAA="0" compatLnSpc="1">
+                        <a:prstTxWarp prst="textNoShape">
+                          <a:avLst/>
+                        </a:prstTxWarp>
+                        <a:noAutofit/>
+                      </wps:bodyPr>
+                    </wps:wsp>
+                  </a:graphicData>
+                </a:graphic>
+                <wp14:sizeRelH relativeFrom="margin">
+                  <wp14:pctWidth>0</wp14:pctWidth>
+                </wp14:sizeRelH>
+                <wp14:sizeRelV relativeFrom="margin">
+                  <wp14:pctHeight>0</wp14:pctHeight>
+                </wp14:sizeRelV>
+              </wp:anchor>
+            </w:drawing>
+          </mc:Choice>
+          <mc:Fallback>
+            <w:pict>
+              <v:shape w14:anchorId="48E01CF7" id="Callout: Line 11" o:spid="_x0000_s1027" type="#_x0000_t47" style="position:absolute;left:0;text-align:left;margin-left:-56.65pt;margin-top:110.8pt;width:114.2pt;height:27.15pt;z-index:251675648;visibility:visible;mso-wrap-style:square;mso-width-percent:0;mso-height-percent:0;mso-wrap-distance-left:9pt;mso-wrap-distance-top:0;mso-wrap-distance-right:9pt;mso-wrap-distance-bottom:0;mso-position-horizontal:absolute;mso-position-horizontal-relative:text;mso-position-vertical:absolute;mso-position-vertical-relative:text;mso-width-percent:0;mso-height-percent:0;mso-width-relative:margin;mso-height-relative:margin;v-text-anchor:middle" o:gfxdata="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" adj="45089,46067,464,20970" fillcolor="#77b64e [3033]" strokecolor="#70ad47 [3209]">
+                <v:fill color2="#6eaa46 [3177]" rotate="t" colors="0 #81b861;.5 #6fb242;1 #61a235" focus="100%" type="gradient">
+                  <o:fill v:ext="view" type="gradientUnscaled"/>
+                </v:fill>
+                <v:shadow on="t" color="black" opacity="41287f" offset="0,1.5pt"/>
+                <v:textbox>
+                  <w:txbxContent>
+                    <w:p>
+                      <w:pPr>
+                        <w:jc w:val="center"/>
+                        <w:rPr>
+                          <w:b/>
+                          <w:color w:val="000000" w:themeColor="text1"/>
+                          <w:sz w:val="32"/>
+                        </w:rPr>
+                      </w:pPr>
+                      <w:r>
+                        <w:rPr>
+                          <w:b/>
+                          <w:color w:val="000000" w:themeColor="text1"/>
+                          <w:sz w:val="32"/>
+                        </w:rPr>
+                        <w:t>Hatch Mode</w:t>
+                      </w:r>
+                    </w:p>
+                  </w:txbxContent>
+                </v:textbox>
+                <o:callout v:ext="edit" minusx="t" minusy="t"/>
+              </v:shape>
+            </w:pict>
+          </mc:Fallback>
+        </mc:AlternateContent>
+      </w:r>
       <w:r>
         <w:rPr>
           <w:noProof/>
@@ -121,22 +416,7 @@
           </mc:Choice>
           <mc:Fallback>
             <w:pict>
-              <v:shapetype w14:anchorId="263A2E20" id="_x0000_t47" coordsize="21600,21600" o:spt="47" adj="-8280,24300,-1800,4050" path="m@0@1l@2@3nfem,l21600,r,21600l,21600xe">
-                <v:stroke joinstyle="miter"/>
-                <v:formulas>
-                  <v:f eqn="val #0"/>
-                  <v:f eqn="val #1"/>
-                  <v:f eqn="val #2"/>
-                  <v:f eqn="val #3"/>
-                </v:formulas>
-                <v:path arrowok="t" o:extrusionok="f" gradientshapeok="t" o:connecttype="custom" o:connectlocs="@0,@1;10800,0;10800,21600;0,10800;21600,10800"/>
-                <v:handles>
-                  <v:h position="#0,#1"/>
-                  <v:h position="#2,#3"/>
-                </v:handles>
-                <o:callout v:ext="edit" type="oneSegment" on="t"/>
-              </v:shapetype>
-              <v:shape id="Callout: Line 10" o:spid="_x0000_s1026" type="#_x0000_t47" style="position:absolute;left:0;text-align:left;margin-left:81.65pt;margin-top:105.3pt;width:132.85pt;height:41.7pt;z-index:251673600;visibility:visible;mso-wrap-style:square;mso-width-percent:0;mso-height-percent:0;mso-wrap-distance-left:9pt;mso-wrap-distance-top:0;mso-wrap-distance-right:9pt;mso-wrap-distance-bottom:0;mso-position-horizontal:right;mso-position-horizontal-relative:page;mso-position-vertical:absolute;mso-position-vertical-relative:text;mso-width-percent:0;mso-height-percent:0;mso-width-relative:margin;mso-height-relative:margin;v-text-anchor:middle" o:gfxdata="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" adj="-9763,25957,464,20970" fillcolor="#77b64e [3033]" strokecolor="#70ad47 [3209]">
+              <v:shape w14:anchorId="263A2E20" id="Callout: Line 10" o:spid="_x0000_s1028" type="#_x0000_t47" style="position:absolute;left:0;text-align:left;margin-left:81.65pt;margin-top:105.3pt;width:132.85pt;height:41.7pt;z-index:251673600;visibility:visible;mso-wrap-style:square;mso-width-percent:0;mso-height-percent:0;mso-wrap-distance-left:9pt;mso-wrap-distance-top:0;mso-wrap-distance-right:9pt;mso-wrap-distance-bottom:0;mso-position-horizontal:right;mso-position-horizontal-relative:page;mso-position-vertical:absolute;mso-position-vertical-relative:text;mso-width-percent:0;mso-height-percent:0;mso-width-relative:margin;mso-height-relative:margin;v-text-anchor:middle" o:gfxdata="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" adj="-9763,25957,464,20970" fillcolor="#77b64e [3033]" strokecolor="#70ad47 [3209]">
                 <v:fill color2="#6eaa46 [3177]" rotate="t" colors="0 #81b861;.5 #6fb242;1 #61a235" focus="100%" type="gradient">
                   <o:fill v:ext="view" type="gradientUnscaled"/>
                 </v:fill>
@@ -285,7 +565,7 @@
           </mc:Choice>
           <mc:Fallback>
             <w:pict>
-              <v:shape w14:anchorId="7D6F9B9F" id="Callout: Line 1" o:spid="_x0000_s1027" type="#_x0000_t47" style="position:absolute;left:0;text-align:left;margin-left:380.9pt;margin-top:21.7pt;width:132.85pt;height:41.7pt;z-index:251671552;visibility:visible;mso-wrap-style:square;mso-width-percent:0;mso-height-percent:0;mso-wrap-distance-left:9pt;mso-wrap-distance-top:0;mso-wrap-distance-right:9pt;mso-wrap-distance-bottom:0;mso-position-horizontal:absolute;mso-position-horizontal-relative:text;mso-position-vertical:absolute;mso-position-vertical-relative:text;mso-width-percent:0;mso-height-percent:0;mso-width-relative:margin;mso-height-relative:margin;v-text-anchor:middle" o:gfxdata="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" adj="-2612,51358,464,20970" fillcolor="#77b64e [3033]" strokecolor="#70ad47 [3209]">
+              <v:shape w14:anchorId="7D6F9B9F" id="Callout: Line 1" o:spid="_x0000_s1029" type="#_x0000_t47" style="position:absolute;left:0;text-align:left;margin-left:380.9pt;margin-top:21.7pt;width:132.85pt;height:41.7pt;z-index:251671552;visibility:visible;mso-wrap-style:square;mso-width-percent:0;mso-height-percent:0;mso-wrap-distance-left:9pt;mso-wrap-distance-top:0;mso-wrap-distance-right:9pt;mso-wrap-distance-bottom:0;mso-position-horizontal:absolute;mso-position-horizontal-relative:text;mso-position-vertical:absolute;mso-position-vertical-relative:text;mso-width-percent:0;mso-height-percent:0;mso-width-relative:margin;mso-height-relative:margin;v-text-anchor:middle" o:gfxdata="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" adj="-2612,51358,464,20970" fillcolor="#77b64e [3033]" strokecolor="#70ad47 [3209]">
                 <v:fill color2="#6eaa46 [3177]" rotate="t" colors="0 #81b861;.5 #6fb242;1 #61a235" focus="100%" type="gradient">
                   <o:fill v:ext="view" type="gradientUnscaled"/>
                 </v:fill>
@@ -417,7 +697,7 @@
           </mc:Choice>
           <mc:Fallback>
             <w:pict>
-              <v:shape w14:anchorId="460133D5" id="Callout: Line 9" o:spid="_x0000_s1028" type="#_x0000_t47" style="position:absolute;left:0;text-align:left;margin-left:345.35pt;margin-top:327.75pt;width:132.85pt;height:41.7pt;z-index:251669504;visibility:visible;mso-wrap-style:square;mso-width-percent:0;mso-height-percent:0;mso-wrap-distance-left:9pt;mso-wrap-distance-top:0;mso-wrap-distance-right:9pt;mso-wrap-distance-bottom:0;mso-position-horizontal:absolute;mso-position-horizontal-relative:text;mso-position-vertical:absolute;mso-position-vertical-relative:text;mso-width-percent:0;mso-height-percent:0;mso-width-relative:margin;mso-height-relative:margin;v-text-anchor:middle" o:gfxdata="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" adj="-7358,37650,464,20970" fillcolor="#77b64e [3033]" strokecolor="#70ad47 [3209]">
+              <v:shape w14:anchorId="460133D5" id="Callout: Line 9" o:spid="_x0000_s1030" type="#_x0000_t47" style="position:absolute;left:0;text-align:left;margin-left:345.35pt;margin-top:327.75pt;width:132.85pt;height:41.7pt;z-index:251669504;visibility:visible;mso-wrap-style:square;mso-width-percent:0;mso-height-percent:0;mso-wrap-distance-left:9pt;mso-wrap-distance-top:0;mso-wrap-distance-right:9pt;mso-wrap-distance-bottom:0;mso-position-horizontal:absolute;mso-position-horizontal-relative:text;mso-position-vertical:absolute;mso-position-vertical-relative:text;mso-width-percent:0;mso-height-percent:0;mso-width-relative:margin;mso-height-relative:margin;v-text-anchor:middle" o:gfxdata="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" adj="-7358,37650,464,20970" fillcolor="#77b64e [3033]" strokecolor="#70ad47 [3209]">
                 <v:fill color2="#6eaa46 [3177]" rotate="t" colors="0 #81b861;.5 #6fb242;1 #61a235" focus="100%" type="gradient">
                   <o:fill v:ext="view" type="gradientUnscaled"/>
                 </v:fill>
@@ -549,7 +829,7 @@
           </mc:Choice>
           <mc:Fallback>
             <w:pict>
-              <v:shape w14:anchorId="23360952" id="Callout: Line 8" o:spid="_x0000_s1029" type="#_x0000_t47" style="position:absolute;left:0;text-align:left;margin-left:-24.2pt;margin-top:326.75pt;width:132.85pt;height:41.7pt;z-index:251667456;visibility:visible;mso-wrap-style:square;mso-width-percent:0;mso-height-percent:0;mso-wrap-distance-left:9pt;mso-wrap-distance-top:0;mso-wrap-distance-right:9pt;mso-wrap-distance-bottom:0;mso-position-horizontal:absolute;mso-position-horizontal-relative:text;mso-position-vertical:absolute;mso-position-vertical-relative:text;mso-width-percent:0;mso-height-percent:0;mso-width-relative:margin;mso-height-relative:margin;v-text-anchor:middle" o:gfxdata="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" adj="29644,39736,464,20970" fillcolor="#77b64e [3033]" strokecolor="#70ad47 [3209]">
+              <v:shape w14:anchorId="23360952" id="Callout: Line 8" o:spid="_x0000_s1031" type="#_x0000_t47" style="position:absolute;left:0;text-align:left;margin-left:-24.2pt;margin-top:326.75pt;width:132.85pt;height:41.7pt;z-index:251667456;visibility:visible;mso-wrap-style:square;mso-width-percent:0;mso-height-percent:0;mso-wrap-distance-left:9pt;mso-wrap-distance-top:0;mso-wrap-distance-right:9pt;mso-wrap-distance-bottom:0;mso-position-horizontal:absolute;mso-position-horizontal-relative:text;mso-position-vertical:absolute;mso-position-vertical-relative:text;mso-width-percent:0;mso-height-percent:0;mso-width-relative:margin;mso-height-relative:margin;v-text-anchor:middle" o:gfxdata="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" adj="29644,39736,464,20970" fillcolor="#77b64e [3033]" strokecolor="#70ad47 [3209]">
                 <v:fill color2="#6eaa46 [3177]" rotate="t" colors="0 #81b861;.5 #6fb242;1 #61a235" focus="100%" type="gradient">
                   <o:fill v:ext="view" type="gradientUnscaled"/>
                 </v:fill>
@@ -589,7 +869,7 @@
         <mc:AlternateContent>
           <mc:Choice Requires="wps">
             <w:drawing>
-              <wp:anchor distT="0" distB="0" distL="114300" distR="114300" simplePos="0" relativeHeight="251661312" behindDoc="0" locked="0" layoutInCell="1" allowOverlap="1" wp14:anchorId="3A1F05B5" wp14:editId="12E2CE5A">
+              <wp:anchor distT="0" distB="0" distL="114300" distR="114300" simplePos="0" relativeHeight="251661312" behindDoc="0" locked="0" layoutInCell="1" allowOverlap="1" wp14:anchorId="3A1F05B5" wp14:editId="74C9AB09">
                 <wp:simplePos x="0" y="0"/>
                 <wp:positionH relativeFrom="margin">
                   <wp:align>center</wp:align>
@@ -681,7 +961,7 @@
           </mc:Choice>
           <mc:Fallback>
             <w:pict>
-              <v:shape w14:anchorId="3A1F05B5" id="Callout: Line 5" o:spid="_x0000_s1030" type="#_x0000_t47" style="position:absolute;left:0;text-align:left;margin-left:0;margin-top:-26.3pt;width:132.85pt;height:41.7pt;z-index:251661312;visibility:visible;mso-wrap-style:square;mso-width-percent:0;mso-height-percent:0;mso-wrap-distance-left:9pt;mso-wrap-distance-top:0;mso-wrap-distance-right:9pt;mso-wrap-distance-bottom:0;mso-position-horizontal:center;mso-position-horizontal-relative:margin;mso-position-vertical:absolute;mso-position-vertical-relative:text;mso-width-percent:0;mso-height-percent:0;mso-width-relative:margin;mso-height-relative:margin;v-text-anchor:middle" o:gfxdata="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" adj="6313,78857,464,20970" fillcolor="#77b64e [3033]" strokecolor="#70ad47 [3209]">
+              <v:shape w14:anchorId="3A1F05B5" id="Callout: Line 5" o:spid="_x0000_s1032" type="#_x0000_t47" style="position:absolute;left:0;text-align:left;margin-left:0;margin-top:-26.3pt;width:132.85pt;height:41.7pt;z-index:251661312;visibility:visible;mso-wrap-style:square;mso-width-percent:0;mso-height-percent:0;mso-wrap-distance-left:9pt;mso-wrap-distance-top:0;mso-wrap-distance-right:9pt;mso-wrap-distance-bottom:0;mso-position-horizontal:center;mso-position-horizontal-relative:margin;mso-position-vertical:absolute;mso-position-vertical-relative:text;mso-width-percent:0;mso-height-percent:0;mso-width-relative:margin;mso-height-relative:margin;v-text-anchor:middle" o:gfxdata="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" adj="6313,78857,464,20970" fillcolor="#77b64e [3033]" strokecolor="#70ad47 [3209]">
                 <v:fill color2="#6eaa46 [3177]" rotate="t" colors="0 #81b861;.5 #6fb242;1 #61a235" focus="100%" type="gradient">
                   <o:fill v:ext="view" type="gradientUnscaled"/>
                 </v:fill>
@@ -822,7 +1102,7 @@
           </mc:Choice>
           <mc:Fallback>
             <w:pict>
-              <v:shape w14:anchorId="53C5CA11" id="Callout: Line 4" o:spid="_x0000_s1031" type="#_x0000_t47" style="position:absolute;left:0;text-align:left;margin-left:-12.6pt;margin-top:-12.1pt;width:132.85pt;height:41.7pt;z-index:251659264;visibility:visible;mso-wrap-style:square;mso-width-percent:0;mso-height-percent:0;mso-wrap-distance-left:9pt;mso-wrap-distance-top:0;mso-wrap-distance-right:9pt;mso-wrap-distance-bottom:0;mso-position-horizontal:absolute;mso-position-horizontal-relative:text;mso-position-vertical:absolute;mso-position-vertical-relative:text;mso-width-percent:0;mso-height-percent:0;mso-width-relative:margin;mso-height-relative:margin;v-text-anchor:middle" o:gfxdata="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" adj="23668,72076,464,20970" fillcolor="#77b64e [3033]" strokecolor="#70ad47 [3209]">
+              <v:shape w14:anchorId="53C5CA11" id="Callout: Line 4" o:spid="_x0000_s1033" type="#_x0000_t47" style="position:absolute;left:0;text-align:left;margin-left:-12.6pt;margin-top:-12.1pt;width:132.85pt;height:41.7pt;z-index:251659264;visibility:visible;mso-wrap-style:square;mso-width-percent:0;mso-height-percent:0;mso-wrap-distance-left:9pt;mso-wrap-distance-top:0;mso-wrap-distance-right:9pt;mso-wrap-distance-bottom:0;mso-position-horizontal:absolute;mso-position-horizontal-relative:text;mso-position-vertical:absolute;mso-position-vertical-relative:text;mso-width-percent:0;mso-height-percent:0;mso-width-relative:margin;mso-height-relative:margin;v-text-anchor:middle" o:gfxdata="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" adj="23668,72076,464,20970" fillcolor="#77b64e [3033]" strokecolor="#70ad47 [3209]">
                 <v:fill color2="#6eaa46 [3177]" rotate="t" colors="0 #81b861;.5 #6fb242;1 #61a235" focus="100%" type="gradient">
                   <o:fill v:ext="view" type="gradientUnscaled"/>
                 </v:fill>
@@ -1025,7 +1305,7 @@
           </mc:Choice>
           <mc:Fallback>
             <w:pict>
-              <v:shape w14:anchorId="7E182E8B" id="Callout: Line 6" o:spid="_x0000_s1032" type="#_x0000_t47" style="position:absolute;left:0;text-align:left;margin-left:-50.9pt;margin-top:67.45pt;width:132.85pt;height:41.7pt;z-index:251663360;visibility:visible;mso-wrap-style:square;mso-width-percent:0;mso-height-percent:0;mso-wrap-distance-left:9pt;mso-wrap-distance-top:0;mso-wrap-distance-right:9pt;mso-wrap-distance-bottom:0;mso-position-horizontal:absolute;mso-position-horizontal-relative:text;mso-position-vertical:absolute;mso-position-vertical-relative:text;mso-width-percent:0;mso-height-percent:0;mso-width-relative:margin;mso-height-relative:margin;v-text-anchor:middle" o:gfxdata="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" adj="28989,-10599,21421,627" fillcolor="#77b64e [3033]" strokecolor="#70ad47 [3209]">
+              <v:shape w14:anchorId="7E182E8B" id="Callout: Line 6" o:spid="_x0000_s1034" type="#_x0000_t47" style="position:absolute;left:0;text-align:left;margin-left:-50.9pt;margin-top:67.45pt;width:132.85pt;height:41.7pt;z-index:251663360;visibility:visible;mso-wrap-style:square;mso-width-percent:0;mso-height-percent:0;mso-wrap-distance-left:9pt;mso-wrap-distance-top:0;mso-wrap-distance-right:9pt;mso-wrap-distance-bottom:0;mso-position-horizontal:absolute;mso-position-horizontal-relative:text;mso-position-vertical:absolute;mso-position-vertical-relative:text;mso-width-percent:0;mso-height-percent:0;mso-width-relative:margin;mso-height-relative:margin;v-text-anchor:middle" o:gfxdata="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" adj="28989,-10599,21421,627" fillcolor="#77b64e [3033]" strokecolor="#70ad47 [3209]">
                 <v:fill color2="#6eaa46 [3177]" rotate="t" colors="0 #81b861;.5 #6fb242;1 #61a235" focus="100%" type="gradient">
                   <o:fill v:ext="view" type="gradientUnscaled"/>
                 </v:fill>
@@ -1157,7 +1437,7 @@
           </mc:Choice>
           <mc:Fallback>
             <w:pict>
-              <v:shape w14:anchorId="7BB3ED85" id="Callout: Line 7" o:spid="_x0000_s1033" type="#_x0000_t47" style="position:absolute;left:0;text-align:left;margin-left:379.45pt;margin-top:53.5pt;width:132.85pt;height:41.7pt;z-index:251665408;visibility:visible;mso-wrap-style:square;mso-width-percent:0;mso-height-percent:0;mso-wrap-distance-left:9pt;mso-wrap-distance-top:0;mso-wrap-distance-right:9pt;mso-wrap-distance-bottom:0;mso-position-horizontal:absolute;mso-position-horizontal-relative:text;mso-position-vertical:absolute;mso-position-vertical-relative:text;mso-width-percent:0;mso-height-percent:0;mso-width-relative:margin;mso-height-relative:margin;v-text-anchor:middle" o:gfxdata="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" adj="-7849,-4339,464,20970" fillcolor="#77b64e [3033]" strokecolor="#70ad47 [3209]">
+              <v:shape w14:anchorId="7BB3ED85" id="Callout: Line 7" o:spid="_x0000_s1035" type="#_x0000_t47" style="position:absolute;left:0;text-align:left;margin-left:379.45pt;margin-top:53.5pt;width:132.85pt;height:41.7pt;z-index:251665408;visibility:visible;mso-wrap-style:square;mso-width-percent:0;mso-height-percent:0;mso-wrap-distance-left:9pt;mso-wrap-distance-top:0;mso-wrap-distance-right:9pt;mso-wrap-distance-bottom:0;mso-position-horizontal:absolute;mso-position-horizontal-relative:text;mso-position-vertical:absolute;mso-position-vertical-relative:text;mso-width-percent:0;mso-height-percent:0;mso-width-relative:margin;mso-height-relative:margin;v-text-anchor:middle" o:gfxdata="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" adj="-7849,-4339,464,20970" fillcolor="#77b64e [3033]" strokecolor="#70ad47 [3209]">
                 <v:fill color2="#6eaa46 [3177]" rotate="t" colors="0 #81b861;.5 #6fb242;1 #61a235" focus="100%" type="gradient">
                   <o:fill v:ext="view" type="gradientUnscaled"/>
                 </v:fill>

</xml_diff>